<commit_message>
First verison of Bachelors Thesis
</commit_message>
<xml_diff>
--- a/Doc/Bachelor Thesis/items/rules_collection.docx
+++ b/Doc/Bachelor Thesis/items/rules_collection.docx
@@ -47,7 +47,71 @@
           </w:tcPr>
           <w:p>
             <w:r>
-              <w:t>sentencesEnds</w:t>
+              <w:t>_id</w:t>
+            </w:r>
+          </w:p>
+        </w:tc>
+        <w:tc>
+          <w:tcPr>
+            <w:tcW w:w="5954" w:type="dxa"/>
+            <w:tcBorders>
+              <w:bottom w:val="single" w:sz="4" w:space="0" w:color="auto"/>
+            </w:tcBorders>
+          </w:tcPr>
+          <w:p>
+            <w:r>
+              <w:t>ObjectId</w:t>
+            </w:r>
+          </w:p>
+        </w:tc>
+      </w:tr>
+      <w:tr>
+        <w:tc>
+          <w:tcPr>
+            <w:tcW w:w="2376" w:type="dxa"/>
+            <w:tcBorders>
+              <w:bottom w:val="single" w:sz="4" w:space="0" w:color="auto"/>
+            </w:tcBorders>
+          </w:tcPr>
+          <w:p>
+            <w:r>
+              <w:t>s</w:t>
+            </w:r>
+            <w:r>
+              <w:t>entences</w:t>
+            </w:r>
+          </w:p>
+        </w:tc>
+        <w:tc>
+          <w:tcPr>
+            <w:tcW w:w="5954" w:type="dxa"/>
+            <w:tcBorders>
+              <w:bottom w:val="single" w:sz="4" w:space="0" w:color="auto"/>
+            </w:tcBorders>
+          </w:tcPr>
+          <w:p>
+            <w:r>
+              <w:t>Array of ObjectIds</w:t>
+            </w:r>
+          </w:p>
+        </w:tc>
+      </w:tr>
+      <w:tr>
+        <w:tc>
+          <w:tcPr>
+            <w:tcW w:w="2376" w:type="dxa"/>
+            <w:tcBorders>
+              <w:bottom w:val="single" w:sz="4" w:space="0" w:color="auto"/>
+            </w:tcBorders>
+          </w:tcPr>
+          <w:p>
+            <w:r>
+              <w:t>sentence</w:t>
+            </w:r>
+            <w:bookmarkStart w:id="0" w:name="_GoBack"/>
+            <w:bookmarkEnd w:id="0"/>
+            <w:r>
+              <w:t>Ends</w:t>
             </w:r>
           </w:p>
         </w:tc>
@@ -422,8 +486,6 @@
                         <w:r>
                           <w:t>depende</w:t>
                         </w:r>
-                        <w:bookmarkStart w:id="0" w:name="_GoBack"/>
-                        <w:bookmarkEnd w:id="0"/>
                         <w:r>
                           <w:t>nt</w:t>
                         </w:r>

</xml_diff>

<commit_message>
DOC - Changed subsection 'Design of persisting data in database' to reflect new DB structure
</commit_message>
<xml_diff>
--- a/Doc/Bachelor Thesis/items/rules_collection.docx
+++ b/Doc/Bachelor Thesis/items/rules_collection.docx
@@ -11,7 +11,7 @@
       </w:tblPr>
       <w:tblGrid>
         <w:gridCol w:w="2376"/>
-        <w:gridCol w:w="5954"/>
+        <w:gridCol w:w="1985"/>
       </w:tblGrid>
       <w:tr>
         <w:tc>
@@ -27,7 +27,7 @@
         </w:tc>
         <w:tc>
           <w:tcPr>
-            <w:tcW w:w="5954" w:type="dxa"/>
+            <w:tcW w:w="1985" w:type="dxa"/>
             <w:shd w:val="clear" w:color="auto" w:fill="C2D69B" w:themeFill="accent3" w:themeFillTint="99"/>
           </w:tcPr>
           <w:p>
@@ -36,6 +36,8 @@
             </w:r>
           </w:p>
         </w:tc>
+        <w:bookmarkStart w:id="0" w:name="_GoBack"/>
+        <w:bookmarkEnd w:id="0"/>
       </w:tr>
       <w:tr>
         <w:tc>
@@ -53,7 +55,7 @@
         </w:tc>
         <w:tc>
           <w:tcPr>
-            <w:tcW w:w="5954" w:type="dxa"/>
+            <w:tcW w:w="1985" w:type="dxa"/>
             <w:tcBorders>
               <w:bottom w:val="single" w:sz="4" w:space="0" w:color="auto"/>
             </w:tcBorders>
@@ -75,23 +77,64 @@
           </w:tcPr>
           <w:p>
             <w:r>
-              <w:t>s</w:t>
-            </w:r>
-            <w:r>
-              <w:t>entences</w:t>
-            </w:r>
-          </w:p>
-        </w:tc>
-        <w:tc>
-          <w:tcPr>
-            <w:tcW w:w="5954" w:type="dxa"/>
+              <w:t>sentence_terminators</w:t>
+            </w:r>
+          </w:p>
+        </w:tc>
+        <w:tc>
+          <w:tcPr>
+            <w:tcW w:w="1985" w:type="dxa"/>
             <w:tcBorders>
               <w:bottom w:val="single" w:sz="4" w:space="0" w:color="auto"/>
             </w:tcBorders>
           </w:tcPr>
           <w:p>
             <w:r>
-              <w:t>Array of ObjectIds</w:t>
+              <w:t>Array of Integers</w:t>
+            </w:r>
+          </w:p>
+        </w:tc>
+      </w:tr>
+      <w:tr>
+        <w:tc>
+          <w:tcPr>
+            <w:tcW w:w="2376" w:type="dxa"/>
+          </w:tcPr>
+          <w:p>
+            <w:r>
+              <w:t>structure_ref_id</w:t>
+            </w:r>
+          </w:p>
+        </w:tc>
+        <w:tc>
+          <w:tcPr>
+            <w:tcW w:w="1985" w:type="dxa"/>
+          </w:tcPr>
+          <w:p>
+            <w:r>
+              <w:t>ObjectId</w:t>
+            </w:r>
+          </w:p>
+        </w:tc>
+      </w:tr>
+      <w:tr>
+        <w:tc>
+          <w:tcPr>
+            <w:tcW w:w="2376" w:type="dxa"/>
+          </w:tcPr>
+          <w:p>
+            <w:r>
+              <w:t>created_at</w:t>
+            </w:r>
+          </w:p>
+        </w:tc>
+        <w:tc>
+          <w:tcPr>
+            <w:tcW w:w="1985" w:type="dxa"/>
+          </w:tcPr>
+          <w:p>
+            <w:r>
+              <w:t>DateTime</w:t>
             </w:r>
           </w:p>
         </w:tc>
@@ -106,564 +149,20 @@
           </w:tcPr>
           <w:p>
             <w:r>
-              <w:t>sentence</w:t>
-            </w:r>
-            <w:bookmarkStart w:id="0" w:name="_GoBack"/>
-            <w:bookmarkEnd w:id="0"/>
-            <w:r>
-              <w:t>Ends</w:t>
-            </w:r>
-          </w:p>
-        </w:tc>
-        <w:tc>
-          <w:tcPr>
-            <w:tcW w:w="5954" w:type="dxa"/>
+              <w:t>updated_at</w:t>
+            </w:r>
+          </w:p>
+        </w:tc>
+        <w:tc>
+          <w:tcPr>
+            <w:tcW w:w="1985" w:type="dxa"/>
             <w:tcBorders>
               <w:bottom w:val="single" w:sz="4" w:space="0" w:color="auto"/>
             </w:tcBorders>
           </w:tcPr>
           <w:p>
             <w:r>
-              <w:t>Array of Integers</w:t>
-            </w:r>
-          </w:p>
-        </w:tc>
-      </w:tr>
-      <w:tr>
-        <w:trPr>
-          <w:trHeight w:val="291"/>
-        </w:trPr>
-        <w:tc>
-          <w:tcPr>
-            <w:tcW w:w="2376" w:type="dxa"/>
-            <w:tcBorders>
-              <w:bottom w:val="nil"/>
-            </w:tcBorders>
-          </w:tcPr>
-          <w:p>
-            <w:r>
-              <w:t>originalDependencies</w:t>
-            </w:r>
-          </w:p>
-        </w:tc>
-        <w:tc>
-          <w:tcPr>
-            <w:tcW w:w="5954" w:type="dxa"/>
-            <w:tcBorders>
-              <w:bottom w:val="nil"/>
-            </w:tcBorders>
-          </w:tcPr>
-          <w:p>
-            <w:r>
-              <w:t>Array of Documents</w:t>
-            </w:r>
-          </w:p>
-        </w:tc>
-      </w:tr>
-      <w:tr>
-        <w:trPr>
-          <w:trHeight w:val="4378"/>
-        </w:trPr>
-        <w:tc>
-          <w:tcPr>
-            <w:tcW w:w="2376" w:type="dxa"/>
-            <w:tcBorders>
-              <w:top w:val="nil"/>
-            </w:tcBorders>
-          </w:tcPr>
-          <w:p/>
-        </w:tc>
-        <w:tc>
-          <w:tcPr>
-            <w:tcW w:w="5954" w:type="dxa"/>
-            <w:tcBorders>
-              <w:top w:val="nil"/>
-            </w:tcBorders>
-          </w:tcPr>
-          <w:tbl>
-            <w:tblPr>
-              <w:tblStyle w:val="TableGrid"/>
-              <w:tblpPr w:leftFromText="141" w:rightFromText="141" w:vertAnchor="page" w:horzAnchor="margin" w:tblpY="19"/>
-              <w:tblOverlap w:val="never"/>
-              <w:tblW w:w="0" w:type="auto"/>
-              <w:tblLayout w:type="fixed"/>
-              <w:tblLook w:val="04A0" w:firstRow="1" w:lastRow="0" w:firstColumn="1" w:lastColumn="0" w:noHBand="0" w:noVBand="1"/>
-            </w:tblPr>
-            <w:tblGrid>
-              <w:gridCol w:w="2187"/>
-              <w:gridCol w:w="3478"/>
-            </w:tblGrid>
-            <w:tr>
-              <w:tc>
-                <w:tcPr>
-                  <w:tcW w:w="2187" w:type="dxa"/>
-                  <w:shd w:val="clear" w:color="auto" w:fill="C2D69B" w:themeFill="accent3" w:themeFillTint="99"/>
-                </w:tcPr>
-                <w:p>
-                  <w:r>
-                    <w:t>Pole</w:t>
-                  </w:r>
-                </w:p>
-              </w:tc>
-              <w:tc>
-                <w:tcPr>
-                  <w:tcW w:w="3478" w:type="dxa"/>
-                  <w:shd w:val="clear" w:color="auto" w:fill="C2D69B" w:themeFill="accent3" w:themeFillTint="99"/>
-                </w:tcPr>
-                <w:p>
-                  <w:r>
-                    <w:t>Typ</w:t>
-                  </w:r>
-                </w:p>
-              </w:tc>
-            </w:tr>
-            <w:tr>
-              <w:tc>
-                <w:tcPr>
-                  <w:tcW w:w="2187" w:type="dxa"/>
-                  <w:tcBorders>
-                    <w:bottom w:val="single" w:sz="4" w:space="0" w:color="auto"/>
-                  </w:tcBorders>
-                </w:tcPr>
-                <w:p>
-                  <w:r>
-                    <w:t>dependencyName</w:t>
-                  </w:r>
-                </w:p>
-              </w:tc>
-              <w:tc>
-                <w:tcPr>
-                  <w:tcW w:w="3478" w:type="dxa"/>
-                  <w:tcBorders>
-                    <w:bottom w:val="single" w:sz="4" w:space="0" w:color="auto"/>
-                  </w:tcBorders>
-                </w:tcPr>
-                <w:p>
-                  <w:r>
-                    <w:t>String</w:t>
-                  </w:r>
-                </w:p>
-              </w:tc>
-            </w:tr>
-            <w:tr>
-              <w:tc>
-                <w:tcPr>
-                  <w:tcW w:w="2187" w:type="dxa"/>
-                  <w:tcBorders>
-                    <w:bottom w:val="nil"/>
-                  </w:tcBorders>
-                </w:tcPr>
-                <w:p>
-                  <w:r>
-                    <w:t>dependencies</w:t>
-                  </w:r>
-                </w:p>
-              </w:tc>
-              <w:tc>
-                <w:tcPr>
-                  <w:tcW w:w="3478" w:type="dxa"/>
-                  <w:tcBorders>
-                    <w:bottom w:val="nil"/>
-                  </w:tcBorders>
-                </w:tcPr>
-                <w:p>
-                  <w:r>
-                    <w:t>Array of Documents</w:t>
-                  </w:r>
-                </w:p>
-              </w:tc>
-            </w:tr>
-            <w:tr>
-              <w:trPr>
-                <w:trHeight w:val="3405"/>
-              </w:trPr>
-              <w:tc>
-                <w:tcPr>
-                  <w:tcW w:w="2187" w:type="dxa"/>
-                  <w:tcBorders>
-                    <w:top w:val="nil"/>
-                  </w:tcBorders>
-                </w:tcPr>
-                <w:p/>
-              </w:tc>
-              <w:tc>
-                <w:tcPr>
-                  <w:tcW w:w="3478" w:type="dxa"/>
-                  <w:tcBorders>
-                    <w:top w:val="nil"/>
-                  </w:tcBorders>
-                </w:tcPr>
-                <w:tbl>
-                  <w:tblPr>
-                    <w:tblStyle w:val="TableGrid"/>
-                    <w:tblpPr w:leftFromText="141" w:rightFromText="141" w:vertAnchor="page" w:horzAnchor="margin" w:tblpY="1"/>
-                    <w:tblOverlap w:val="never"/>
-                    <w:tblW w:w="0" w:type="auto"/>
-                    <w:tblLayout w:type="fixed"/>
-                    <w:tblLook w:val="04A0" w:firstRow="1" w:lastRow="0" w:firstColumn="1" w:lastColumn="0" w:noHBand="0" w:noVBand="1"/>
-                  </w:tblPr>
-                  <w:tblGrid>
-                    <w:gridCol w:w="1212"/>
-                    <w:gridCol w:w="2044"/>
-                  </w:tblGrid>
-                  <w:tr>
-                    <w:tc>
-                      <w:tcPr>
-                        <w:tcW w:w="1212" w:type="dxa"/>
-                        <w:tcBorders>
-                          <w:bottom w:val="single" w:sz="4" w:space="0" w:color="auto"/>
-                        </w:tcBorders>
-                        <w:shd w:val="clear" w:color="auto" w:fill="C2D69B" w:themeFill="accent3" w:themeFillTint="99"/>
-                      </w:tcPr>
-                      <w:p>
-                        <w:r>
-                          <w:t>Pole</w:t>
-                        </w:r>
-                      </w:p>
-                    </w:tc>
-                    <w:tc>
-                      <w:tcPr>
-                        <w:tcW w:w="2044" w:type="dxa"/>
-                        <w:tcBorders>
-                          <w:bottom w:val="single" w:sz="4" w:space="0" w:color="auto"/>
-                        </w:tcBorders>
-                        <w:shd w:val="clear" w:color="auto" w:fill="C2D69B" w:themeFill="accent3" w:themeFillTint="99"/>
-                      </w:tcPr>
-                      <w:p>
-                        <w:r>
-                          <w:t>Typ</w:t>
-                        </w:r>
-                      </w:p>
-                    </w:tc>
-                  </w:tr>
-                  <w:tr>
-                    <w:tc>
-                      <w:tcPr>
-                        <w:tcW w:w="1212" w:type="dxa"/>
-                        <w:tcBorders>
-                          <w:bottom w:val="nil"/>
-                        </w:tcBorders>
-                      </w:tcPr>
-                      <w:p>
-                        <w:r>
-                          <w:t>g</w:t>
-                        </w:r>
-                        <w:r>
-                          <w:t>overnor</w:t>
-                        </w:r>
-                      </w:p>
-                    </w:tc>
-                    <w:tc>
-                      <w:tcPr>
-                        <w:tcW w:w="2044" w:type="dxa"/>
-                        <w:tcBorders>
-                          <w:bottom w:val="nil"/>
-                        </w:tcBorders>
-                      </w:tcPr>
-                      <w:p>
-                        <w:r>
-                          <w:t>Document</w:t>
-                        </w:r>
-                      </w:p>
-                    </w:tc>
-                  </w:tr>
-                  <w:tr>
-                    <w:trPr>
-                      <w:trHeight w:val="953"/>
-                    </w:trPr>
-                    <w:tc>
-                      <w:tcPr>
-                        <w:tcW w:w="1212" w:type="dxa"/>
-                        <w:tcBorders>
-                          <w:top w:val="nil"/>
-                          <w:bottom w:val="single" w:sz="4" w:space="0" w:color="auto"/>
-                        </w:tcBorders>
-                      </w:tcPr>
-                      <w:p/>
-                    </w:tc>
-                    <w:tc>
-                      <w:tcPr>
-                        <w:tcW w:w="2044" w:type="dxa"/>
-                        <w:tcBorders>
-                          <w:top w:val="nil"/>
-                          <w:bottom w:val="single" w:sz="4" w:space="0" w:color="auto"/>
-                        </w:tcBorders>
-                      </w:tcPr>
-                      <w:tbl>
-                        <w:tblPr>
-                          <w:tblStyle w:val="TableGrid"/>
-                          <w:tblpPr w:leftFromText="141" w:rightFromText="141" w:vertAnchor="page" w:horzAnchor="margin" w:tblpY="10"/>
-                          <w:tblOverlap w:val="never"/>
-                          <w:tblW w:w="1838" w:type="dxa"/>
-                          <w:tblLayout w:type="fixed"/>
-                          <w:tblLook w:val="04A0" w:firstRow="1" w:lastRow="0" w:firstColumn="1" w:lastColumn="0" w:noHBand="0" w:noVBand="1"/>
-                        </w:tblPr>
-                        <w:tblGrid>
-                          <w:gridCol w:w="846"/>
-                          <w:gridCol w:w="992"/>
-                        </w:tblGrid>
-                        <w:tr>
-                          <w:tc>
-                            <w:tcPr>
-                              <w:tcW w:w="846" w:type="dxa"/>
-                              <w:shd w:val="clear" w:color="auto" w:fill="C2D69B" w:themeFill="accent3" w:themeFillTint="99"/>
-                            </w:tcPr>
-                            <w:p>
-                              <w:r>
-                                <w:t>Pole</w:t>
-                              </w:r>
-                            </w:p>
-                          </w:tc>
-                          <w:tc>
-                            <w:tcPr>
-                              <w:tcW w:w="992" w:type="dxa"/>
-                              <w:shd w:val="clear" w:color="auto" w:fill="C2D69B" w:themeFill="accent3" w:themeFillTint="99"/>
-                            </w:tcPr>
-                            <w:p>
-                              <w:r>
-                                <w:t>Typ</w:t>
-                              </w:r>
-                            </w:p>
-                          </w:tc>
-                        </w:tr>
-                        <w:tr>
-                          <w:tc>
-                            <w:tcPr>
-                              <w:tcW w:w="846" w:type="dxa"/>
-                            </w:tcPr>
-                            <w:p>
-                              <w:r>
-                                <w:t>POS</w:t>
-                              </w:r>
-                            </w:p>
-                          </w:tc>
-                          <w:tc>
-                            <w:tcPr>
-                              <w:tcW w:w="992" w:type="dxa"/>
-                            </w:tcPr>
-                            <w:p>
-                              <w:r>
-                                <w:t>String</w:t>
-                              </w:r>
-                            </w:p>
-                          </w:tc>
-                        </w:tr>
-                        <w:tr>
-                          <w:tc>
-                            <w:tcPr>
-                              <w:tcW w:w="846" w:type="dxa"/>
-                            </w:tcPr>
-                            <w:p>
-                              <w:r>
-                                <w:t>index</w:t>
-                              </w:r>
-                            </w:p>
-                          </w:tc>
-                          <w:tc>
-                            <w:tcPr>
-                              <w:tcW w:w="992" w:type="dxa"/>
-                            </w:tcPr>
-                            <w:p>
-                              <w:r>
-                                <w:t>Integer</w:t>
-                              </w:r>
-                            </w:p>
-                          </w:tc>
-                        </w:tr>
-                      </w:tbl>
-                      <w:p/>
-                    </w:tc>
-                  </w:tr>
-                  <w:tr>
-                    <w:tc>
-                      <w:tcPr>
-                        <w:tcW w:w="1212" w:type="dxa"/>
-                        <w:tcBorders>
-                          <w:bottom w:val="nil"/>
-                        </w:tcBorders>
-                      </w:tcPr>
-                      <w:p>
-                        <w:r>
-                          <w:t>depende</w:t>
-                        </w:r>
-                        <w:r>
-                          <w:t>nt</w:t>
-                        </w:r>
-                      </w:p>
-                    </w:tc>
-                    <w:tc>
-                      <w:tcPr>
-                        <w:tcW w:w="2044" w:type="dxa"/>
-                        <w:tcBorders>
-                          <w:bottom w:val="nil"/>
-                        </w:tcBorders>
-                      </w:tcPr>
-                      <w:p>
-                        <w:r>
-                          <w:t>Document</w:t>
-                        </w:r>
-                      </w:p>
-                    </w:tc>
-                  </w:tr>
-                  <w:tr>
-                    <w:trPr>
-                      <w:trHeight w:val="999"/>
-                    </w:trPr>
-                    <w:tc>
-                      <w:tcPr>
-                        <w:tcW w:w="1212" w:type="dxa"/>
-                        <w:tcBorders>
-                          <w:top w:val="nil"/>
-                        </w:tcBorders>
-                      </w:tcPr>
-                      <w:p/>
-                    </w:tc>
-                    <w:tc>
-                      <w:tcPr>
-                        <w:tcW w:w="2044" w:type="dxa"/>
-                        <w:tcBorders>
-                          <w:top w:val="nil"/>
-                        </w:tcBorders>
-                      </w:tcPr>
-                      <w:tbl>
-                        <w:tblPr>
-                          <w:tblStyle w:val="TableGrid"/>
-                          <w:tblpPr w:leftFromText="141" w:rightFromText="141" w:vertAnchor="page" w:horzAnchor="margin" w:tblpY="19"/>
-                          <w:tblOverlap w:val="never"/>
-                          <w:tblW w:w="1838" w:type="dxa"/>
-                          <w:tblLayout w:type="fixed"/>
-                          <w:tblLook w:val="04A0" w:firstRow="1" w:lastRow="0" w:firstColumn="1" w:lastColumn="0" w:noHBand="0" w:noVBand="1"/>
-                        </w:tblPr>
-                        <w:tblGrid>
-                          <w:gridCol w:w="846"/>
-                          <w:gridCol w:w="992"/>
-                        </w:tblGrid>
-                        <w:tr>
-                          <w:tc>
-                            <w:tcPr>
-                              <w:tcW w:w="846" w:type="dxa"/>
-                              <w:shd w:val="clear" w:color="auto" w:fill="C2D69B" w:themeFill="accent3" w:themeFillTint="99"/>
-                            </w:tcPr>
-                            <w:p>
-                              <w:r>
-                                <w:t>Pole</w:t>
-                              </w:r>
-                            </w:p>
-                          </w:tc>
-                          <w:tc>
-                            <w:tcPr>
-                              <w:tcW w:w="992" w:type="dxa"/>
-                              <w:shd w:val="clear" w:color="auto" w:fill="C2D69B" w:themeFill="accent3" w:themeFillTint="99"/>
-                            </w:tcPr>
-                            <w:p>
-                              <w:r>
-                                <w:t>Typ</w:t>
-                              </w:r>
-                            </w:p>
-                          </w:tc>
-                        </w:tr>
-                        <w:tr>
-                          <w:tc>
-                            <w:tcPr>
-                              <w:tcW w:w="846" w:type="dxa"/>
-                            </w:tcPr>
-                            <w:p>
-                              <w:r>
-                                <w:t>POS</w:t>
-                              </w:r>
-                            </w:p>
-                          </w:tc>
-                          <w:tc>
-                            <w:tcPr>
-                              <w:tcW w:w="992" w:type="dxa"/>
-                            </w:tcPr>
-                            <w:p>
-                              <w:r>
-                                <w:t>String</w:t>
-                              </w:r>
-                            </w:p>
-                          </w:tc>
-                        </w:tr>
-                        <w:tr>
-                          <w:tc>
-                            <w:tcPr>
-                              <w:tcW w:w="846" w:type="dxa"/>
-                            </w:tcPr>
-                            <w:p>
-                              <w:r>
-                                <w:t>index</w:t>
-                              </w:r>
-                            </w:p>
-                          </w:tc>
-                          <w:tc>
-                            <w:tcPr>
-                              <w:tcW w:w="992" w:type="dxa"/>
-                            </w:tcPr>
-                            <w:p>
-                              <w:r>
-                                <w:t>Integer</w:t>
-                              </w:r>
-                            </w:p>
-                          </w:tc>
-                        </w:tr>
-                      </w:tbl>
-                      <w:p/>
-                    </w:tc>
-                  </w:tr>
-                  <w:tr>
-                    <w:tc>
-                      <w:tcPr>
-                        <w:tcW w:w="1212" w:type="dxa"/>
-                      </w:tcPr>
-                      <w:p>
-                        <w:r>
-                          <w:t>position</w:t>
-                        </w:r>
-                      </w:p>
-                    </w:tc>
-                    <w:tc>
-                      <w:tcPr>
-                        <w:tcW w:w="2044" w:type="dxa"/>
-                      </w:tcPr>
-                      <w:p>
-                        <w:r>
-                          <w:t>Integer</w:t>
-                        </w:r>
-                      </w:p>
-                    </w:tc>
-                  </w:tr>
-                </w:tbl>
-                <w:p/>
-              </w:tc>
-            </w:tr>
-          </w:tbl>
-          <w:p/>
-        </w:tc>
-      </w:tr>
-      <w:tr>
-        <w:tc>
-          <w:tcPr>
-            <w:tcW w:w="2376" w:type="dxa"/>
-          </w:tcPr>
-          <w:p>
-            <w:r>
-              <w:t>noteDependencies</w:t>
-            </w:r>
-          </w:p>
-        </w:tc>
-        <w:tc>
-          <w:tcPr>
-            <w:tcW w:w="5954" w:type="dxa"/>
-          </w:tcPr>
-          <w:p>
-            <w:r>
-              <w:t>Array of Documents (</w:t>
-            </w:r>
-            <w:r>
-              <w:t>rovnako ako</w:t>
-            </w:r>
-            <w:r>
-              <w:t xml:space="preserve"> originalDependencies)</w:t>
+              <w:t>DateTime</w:t>
             </w:r>
           </w:p>
         </w:tc>

</xml_diff>